<commit_message>
fixing some font issues
</commit_message>
<xml_diff>
--- a/Hash_Algorithms.docx
+++ b/Hash_Algorithms.docx
@@ -608,7 +608,7 @@
           <w:szCs w:val="24"/>
           <w14:ligatures w14:val="none"/>
         </w:rPr>
-        <w:t>: NTLMv1</w:t>
+        <w:t xml:space="preserve"> NTLMv1</w:t>
       </w:r>
       <w:r>
         <w:rPr>
@@ -621,6 +621,17 @@
           <w14:ligatures w14:val="none"/>
         </w:rPr>
         <w:t xml:space="preserve">، </w:t>
+      </w:r>
+      <w:r>
+        <w:rPr>
+          <w:rFonts w:ascii="Roboto" w:eastAsia="Times New Roman" w:hAnsi="Roboto" w:cs="B Nazanin"/>
+          <w:color w:val="000000" w:themeColor="text1"/>
+          <w:kern w:val="0"/>
+          <w:sz w:val="24"/>
+          <w:szCs w:val="24"/>
+          <w14:ligatures w14:val="none"/>
+        </w:rPr>
+        <w:t xml:space="preserve"> </w:t>
       </w:r>
       <w:r>
         <w:rPr>
@@ -685,6 +696,22 @@
     </w:p>
     <w:p>
       <w:pPr>
+        <w:bidi/>
+        <w:spacing w:after="0" w:afterAutospacing="1" w:line="360" w:lineRule="auto"/>
+        <w:ind w:left="1080"/>
+        <w:jc w:val="lowKashida"/>
+        <w:rPr>
+          <w:rFonts w:ascii="Roboto" w:eastAsia="Times New Roman" w:hAnsi="Roboto" w:cs="B Nazanin"/>
+          <w:color w:val="000000" w:themeColor="text1"/>
+          <w:kern w:val="0"/>
+          <w:sz w:val="24"/>
+          <w:szCs w:val="24"/>
+          <w14:ligatures w14:val="none"/>
+        </w:rPr>
+      </w:pPr>
+    </w:p>
+    <w:p>
+      <w:pPr>
         <w:numPr>
           <w:ilvl w:val="0"/>
           <w:numId w:val="2"/>
@@ -710,6 +737,7 @@
           <w:szCs w:val="24"/>
           <w14:ligatures w14:val="none"/>
         </w:rPr>
+        <w:lastRenderedPageBreak/>
         <w:t>LANMAN</w:t>
       </w:r>
       <w:r>
@@ -750,7 +778,6 @@
           <w:rtl/>
           <w14:ligatures w14:val="none"/>
         </w:rPr>
-        <w:lastRenderedPageBreak/>
         <w:t>این الگوریتم یک الگوریتم هش قدیمی است که توسط مایکروسافت و آی‌بی‌ام برای شبکه‌های محلی طراحی شده است. این الگوریتم از الگوریتم</w:t>
       </w:r>
       <w:r>
@@ -762,7 +789,29 @@
           <w:szCs w:val="24"/>
           <w14:ligatures w14:val="none"/>
         </w:rPr>
-        <w:t xml:space="preserve"> DES </w:t>
+        <w:t xml:space="preserve"> </w:t>
+      </w:r>
+      <w:r>
+        <w:rPr>
+          <w:rFonts w:asciiTheme="majorBidi" w:eastAsia="Times New Roman" w:hAnsiTheme="majorBidi" w:cstheme="majorBidi"/>
+          <w:color w:val="000000" w:themeColor="text1"/>
+          <w:kern w:val="0"/>
+          <w:sz w:val="24"/>
+          <w:szCs w:val="24"/>
+          <w14:ligatures w14:val="none"/>
+        </w:rPr>
+        <w:t>DES</w:t>
+      </w:r>
+      <w:r>
+        <w:rPr>
+          <w:rFonts w:ascii="Roboto" w:eastAsia="Times New Roman" w:hAnsi="Roboto" w:cs="B Nazanin"/>
+          <w:color w:val="000000" w:themeColor="text1"/>
+          <w:kern w:val="0"/>
+          <w:sz w:val="24"/>
+          <w:szCs w:val="24"/>
+          <w14:ligatures w14:val="none"/>
+        </w:rPr>
+        <w:t xml:space="preserve"> </w:t>
       </w:r>
       <w:r>
         <w:rPr>
@@ -820,7 +869,7 @@
         <w:spacing w:line="360" w:lineRule="auto"/>
         <w:jc w:val="lowKashida"/>
         <w:rPr>
-          <w:rFonts w:cs="B Nazanin" w:hint="cs"/>
+          <w:rFonts w:cs="B Nazanin"/>
           <w:color w:val="000000" w:themeColor="text1"/>
           <w:sz w:val="24"/>
           <w:szCs w:val="24"/>

</xml_diff>